<commit_message>
V1.1 Fixed struct init
</commit_message>
<xml_diff>
--- a/Workshop5.docx
+++ b/Workshop5.docx
@@ -1,6 +1,6 @@
 
 <file path=word/document.xml><?xml version="1.0" encoding="utf-8"?>
-<w:document xmlns:wpc="http://schemas.microsoft.com/office/word/2010/wordprocessingCanvas" xmlns:cx="http://schemas.microsoft.com/office/drawing/2014/chartex" xmlns:cx1="http://schemas.microsoft.com/office/drawing/2015/9/8/chartex" xmlns:cx2="http://schemas.microsoft.com/office/drawing/2015/10/21/chartex" xmlns:mc="http://schemas.openxmlformats.org/markup-compatibility/2006" xmlns:o="urn:schemas-microsoft-com:office:office" xmlns:r="http://schemas.openxmlformats.org/officeDocument/2006/relationships" xmlns:m="http://schemas.openxmlformats.org/officeDocument/2006/math" xmlns:v="urn:schemas-microsoft-com:vml" xmlns:wp14="http://schemas.microsoft.com/office/word/2010/wordprocessingDrawing" xmlns:wp="http://schemas.openxmlformats.org/drawingml/2006/wordprocessingDrawing" xmlns:w10="urn:schemas-microsoft-com:office:word" xmlns:w="http://schemas.openxmlformats.org/wordprocessingml/2006/main" xmlns:w14="http://schemas.microsoft.com/office/word/2010/wordml" xmlns:w15="http://schemas.microsoft.com/office/word/2012/wordml" xmlns:w16se="http://schemas.microsoft.com/office/word/2015/wordml/symex" xmlns:wpg="http://schemas.microsoft.com/office/word/2010/wordprocessingGroup" xmlns:wpi="http://schemas.microsoft.com/office/word/2010/wordprocessingInk" xmlns:wne="http://schemas.microsoft.com/office/word/2006/wordml" xmlns:wps="http://schemas.microsoft.com/office/word/2010/wordprocessingShape" mc:Ignorable="w14 w15 w16se wp14">
+<w:document xmlns:wpc="http://schemas.microsoft.com/office/word/2010/wordprocessingCanvas" xmlns:cx="http://schemas.microsoft.com/office/drawing/2014/chartex" xmlns:cx1="http://schemas.microsoft.com/office/drawing/2015/9/8/chartex" xmlns:mc="http://schemas.openxmlformats.org/markup-compatibility/2006" xmlns:o="urn:schemas-microsoft-com:office:office" xmlns:r="http://schemas.openxmlformats.org/officeDocument/2006/relationships" xmlns:m="http://schemas.openxmlformats.org/officeDocument/2006/math" xmlns:v="urn:schemas-microsoft-com:vml" xmlns:wp14="http://schemas.microsoft.com/office/word/2010/wordprocessingDrawing" xmlns:wp="http://schemas.openxmlformats.org/drawingml/2006/wordprocessingDrawing" xmlns:w10="urn:schemas-microsoft-com:office:word" xmlns:w="http://schemas.openxmlformats.org/wordprocessingml/2006/main" xmlns:w14="http://schemas.microsoft.com/office/word/2010/wordml" xmlns:w15="http://schemas.microsoft.com/office/word/2012/wordml" xmlns:w16se="http://schemas.microsoft.com/office/word/2015/wordml/symex" xmlns:wpg="http://schemas.microsoft.com/office/word/2010/wordprocessingGroup" xmlns:wpi="http://schemas.microsoft.com/office/word/2010/wordprocessingInk" xmlns:wne="http://schemas.microsoft.com/office/word/2006/wordml" xmlns:wps="http://schemas.microsoft.com/office/word/2010/wordprocessingShape" mc:Ignorable="w14 w15 w16se wp14">
   <w:body>
     <w:p>
       <w:pPr>
@@ -56,6 +56,26 @@
         </w:rPr>
         <w:t>Workshop 5 (out of 10 marks - 3% of your final grade)</w:t>
       </w:r>
+      <w:r>
+        <w:rPr>
+          <w:rFonts w:ascii="Arial" w:eastAsia="Times New Roman" w:hAnsi="Arial" w:cs="Arial"/>
+          <w:color w:val="FF0000"/>
+          <w:sz w:val="24"/>
+          <w:szCs w:val="24"/>
+        </w:rPr>
+        <w:br/>
+      </w:r>
+      <w:bookmarkStart w:id="0" w:name="_GoBack"/>
+      <w:r>
+        <w:rPr>
+          <w:rFonts w:ascii="Arial" w:eastAsia="Times New Roman" w:hAnsi="Arial" w:cs="Arial"/>
+          <w:color w:val="FF0000"/>
+          <w:sz w:val="18"/>
+          <w:szCs w:val="24"/>
+        </w:rPr>
+        <w:t xml:space="preserve">V1.1 Fixed sturct Array initialization </w:t>
+      </w:r>
+      <w:bookmarkEnd w:id="0"/>
     </w:p>
     <w:p>
       <w:pPr>
@@ -951,6 +971,7 @@
         <w:rPr>
           <w:rFonts w:asciiTheme="minorBidi" w:eastAsiaTheme="minorBidi" w:hAnsiTheme="minorBidi"/>
         </w:rPr>
+        <w:lastRenderedPageBreak/>
         <w:t xml:space="preserve">Download or clone workshop </w:t>
       </w:r>
       <w:r>
@@ -1010,7 +1031,6 @@
         <w:rPr>
           <w:rFonts w:asciiTheme="minorBidi" w:eastAsiaTheme="minorBidi" w:hAnsiTheme="minorBidi"/>
         </w:rPr>
-        <w:lastRenderedPageBreak/>
         <w:t>Write your code</w:t>
       </w:r>
       <w:r>
@@ -2361,7 +2381,39 @@
           <w:b/>
           <w:color w:val="FF0000"/>
         </w:rPr>
-        <w:t>{0}</w:t>
+        <w:t>{</w:t>
+      </w:r>
+      <w:r>
+        <w:rPr>
+          <w:rFonts w:asciiTheme="minorBidi" w:eastAsiaTheme="minorBidi" w:hAnsiTheme="minorBidi"/>
+          <w:b/>
+          <w:color w:val="FF0000"/>
+        </w:rPr>
+        <w:t>{</w:t>
+      </w:r>
+      <w:r>
+        <w:rPr>
+          <w:rFonts w:asciiTheme="minorBidi" w:eastAsiaTheme="minorBidi" w:hAnsiTheme="minorBidi"/>
+          <w:b/>
+          <w:color w:val="FF0000"/>
+        </w:rPr>
+        <w:t>0</w:t>
+      </w:r>
+      <w:r>
+        <w:rPr>
+          <w:rFonts w:asciiTheme="minorBidi" w:eastAsiaTheme="minorBidi" w:hAnsiTheme="minorBidi"/>
+          <w:b/>
+          <w:color w:val="FF0000"/>
+        </w:rPr>
+        <w:t>}</w:t>
+      </w:r>
+      <w:r>
+        <w:rPr>
+          <w:rFonts w:asciiTheme="minorBidi" w:eastAsiaTheme="minorBidi" w:hAnsiTheme="minorBidi"/>
+          <w:b/>
+          <w:color w:val="FF0000"/>
+        </w:rPr>
+        <w:t>}</w:t>
       </w:r>
       <w:r>
         <w:rPr>
@@ -2580,7 +2632,6 @@
           <w:sz w:val="23"/>
           <w:szCs w:val="27"/>
         </w:rPr>
-        <w:lastRenderedPageBreak/>
         <w:t xml:space="preserve">Implement </w:t>
       </w:r>
       <w:r>
@@ -4186,7 +4237,6 @@
           <w:sz w:val="19"/>
           <w:szCs w:val="19"/>
         </w:rPr>
-        <w:lastRenderedPageBreak/>
         <w:t>Adding Employee</w:t>
       </w:r>
     </w:p>
@@ -5230,8 +5280,6 @@
           <w:szCs w:val="24"/>
         </w:rPr>
       </w:pPr>
-      <w:bookmarkStart w:id="0" w:name="_GoBack"/>
-      <w:bookmarkEnd w:id="0"/>
       <w:r>
         <w:rPr>
           <w:rFonts w:ascii="Arial" w:eastAsia="Times New Roman" w:hAnsi="Arial" w:cs="Arial"/>
@@ -5267,7 +5315,6 @@
           <w:sz w:val="24"/>
           <w:szCs w:val="24"/>
         </w:rPr>
-        <w:lastRenderedPageBreak/>
         <w:t xml:space="preserve">If the professor is not satisfied with your implementation, your professor may ask you to resubmit. Resubmissions will attract a penalty. </w:t>
       </w:r>
     </w:p>
@@ -6536,7 +6583,6 @@
           <w:szCs w:val="27"/>
           <w:u w:val="single"/>
         </w:rPr>
-        <w:lastRenderedPageBreak/>
         <w:t>Program completion</w:t>
       </w:r>
     </w:p>
@@ -7809,7 +7855,6 @@
           <w:szCs w:val="19"/>
           <w:lang w:val="en-CA"/>
         </w:rPr>
-        <w:lastRenderedPageBreak/>
         <w:t xml:space="preserve">Enter Employee Salary: </w:t>
       </w:r>
       <w:r>
@@ -9234,7 +9279,6 @@
           <w:szCs w:val="19"/>
           <w:lang w:val="en-CA"/>
         </w:rPr>
-        <w:lastRenderedPageBreak/>
         <w:t>2. Add Employee</w:t>
       </w:r>
     </w:p>
@@ -10606,7 +10650,6 @@
           <w:color w:val="000000"/>
           <w:szCs w:val="24"/>
         </w:rPr>
-        <w:lastRenderedPageBreak/>
         <w:t>Discuss the advantage</w:t>
       </w:r>
       <w:r>
@@ -10983,7 +11026,7 @@
 </file>
 
 <file path=word/endnotes.xml><?xml version="1.0" encoding="utf-8"?>
-<w:endnotes xmlns:wpc="http://schemas.microsoft.com/office/word/2010/wordprocessingCanvas" xmlns:cx="http://schemas.microsoft.com/office/drawing/2014/chartex" xmlns:cx1="http://schemas.microsoft.com/office/drawing/2015/9/8/chartex" xmlns:cx2="http://schemas.microsoft.com/office/drawing/2015/10/21/chartex" xmlns:mc="http://schemas.openxmlformats.org/markup-compatibility/2006" xmlns:o="urn:schemas-microsoft-com:office:office" xmlns:r="http://schemas.openxmlformats.org/officeDocument/2006/relationships" xmlns:m="http://schemas.openxmlformats.org/officeDocument/2006/math" xmlns:v="urn:schemas-microsoft-com:vml" xmlns:wp14="http://schemas.microsoft.com/office/word/2010/wordprocessingDrawing" xmlns:wp="http://schemas.openxmlformats.org/drawingml/2006/wordprocessingDrawing" xmlns:w10="urn:schemas-microsoft-com:office:word" xmlns:w="http://schemas.openxmlformats.org/wordprocessingml/2006/main" xmlns:w14="http://schemas.microsoft.com/office/word/2010/wordml" xmlns:w15="http://schemas.microsoft.com/office/word/2012/wordml" xmlns:w16se="http://schemas.microsoft.com/office/word/2015/wordml/symex" xmlns:wpg="http://schemas.microsoft.com/office/word/2010/wordprocessingGroup" xmlns:wpi="http://schemas.microsoft.com/office/word/2010/wordprocessingInk" xmlns:wne="http://schemas.microsoft.com/office/word/2006/wordml" xmlns:wps="http://schemas.microsoft.com/office/word/2010/wordprocessingShape" mc:Ignorable="w14 w15 w16se wp14">
+<w:endnotes xmlns:wpc="http://schemas.microsoft.com/office/word/2010/wordprocessingCanvas" xmlns:cx="http://schemas.microsoft.com/office/drawing/2014/chartex" xmlns:cx1="http://schemas.microsoft.com/office/drawing/2015/9/8/chartex" xmlns:mc="http://schemas.openxmlformats.org/markup-compatibility/2006" xmlns:o="urn:schemas-microsoft-com:office:office" xmlns:r="http://schemas.openxmlformats.org/officeDocument/2006/relationships" xmlns:m="http://schemas.openxmlformats.org/officeDocument/2006/math" xmlns:v="urn:schemas-microsoft-com:vml" xmlns:wp14="http://schemas.microsoft.com/office/word/2010/wordprocessingDrawing" xmlns:wp="http://schemas.openxmlformats.org/drawingml/2006/wordprocessingDrawing" xmlns:w10="urn:schemas-microsoft-com:office:word" xmlns:w="http://schemas.openxmlformats.org/wordprocessingml/2006/main" xmlns:w14="http://schemas.microsoft.com/office/word/2010/wordml" xmlns:w15="http://schemas.microsoft.com/office/word/2012/wordml" xmlns:w16se="http://schemas.microsoft.com/office/word/2015/wordml/symex" xmlns:wpg="http://schemas.microsoft.com/office/word/2010/wordprocessingGroup" xmlns:wpi="http://schemas.microsoft.com/office/word/2010/wordprocessingInk" xmlns:wne="http://schemas.microsoft.com/office/word/2006/wordml" xmlns:wps="http://schemas.microsoft.com/office/word/2010/wordprocessingShape" mc:Ignorable="w14 w15 w16se wp14">
   <w:endnote w:type="separator" w:id="-1">
     <w:p>
       <w:pPr>
@@ -11008,7 +11051,7 @@
 </file>
 
 <file path=word/footnotes.xml><?xml version="1.0" encoding="utf-8"?>
-<w:footnotes xmlns:wpc="http://schemas.microsoft.com/office/word/2010/wordprocessingCanvas" xmlns:cx="http://schemas.microsoft.com/office/drawing/2014/chartex" xmlns:cx1="http://schemas.microsoft.com/office/drawing/2015/9/8/chartex" xmlns:cx2="http://schemas.microsoft.com/office/drawing/2015/10/21/chartex" xmlns:mc="http://schemas.openxmlformats.org/markup-compatibility/2006" xmlns:o="urn:schemas-microsoft-com:office:office" xmlns:r="http://schemas.openxmlformats.org/officeDocument/2006/relationships" xmlns:m="http://schemas.openxmlformats.org/officeDocument/2006/math" xmlns:v="urn:schemas-microsoft-com:vml" xmlns:wp14="http://schemas.microsoft.com/office/word/2010/wordprocessingDrawing" xmlns:wp="http://schemas.openxmlformats.org/drawingml/2006/wordprocessingDrawing" xmlns:w10="urn:schemas-microsoft-com:office:word" xmlns:w="http://schemas.openxmlformats.org/wordprocessingml/2006/main" xmlns:w14="http://schemas.microsoft.com/office/word/2010/wordml" xmlns:w15="http://schemas.microsoft.com/office/word/2012/wordml" xmlns:w16se="http://schemas.microsoft.com/office/word/2015/wordml/symex" xmlns:wpg="http://schemas.microsoft.com/office/word/2010/wordprocessingGroup" xmlns:wpi="http://schemas.microsoft.com/office/word/2010/wordprocessingInk" xmlns:wne="http://schemas.microsoft.com/office/word/2006/wordml" xmlns:wps="http://schemas.microsoft.com/office/word/2010/wordprocessingShape" mc:Ignorable="w14 w15 w16se wp14">
+<w:footnotes xmlns:wpc="http://schemas.microsoft.com/office/word/2010/wordprocessingCanvas" xmlns:cx="http://schemas.microsoft.com/office/drawing/2014/chartex" xmlns:cx1="http://schemas.microsoft.com/office/drawing/2015/9/8/chartex" xmlns:mc="http://schemas.openxmlformats.org/markup-compatibility/2006" xmlns:o="urn:schemas-microsoft-com:office:office" xmlns:r="http://schemas.openxmlformats.org/officeDocument/2006/relationships" xmlns:m="http://schemas.openxmlformats.org/officeDocument/2006/math" xmlns:v="urn:schemas-microsoft-com:vml" xmlns:wp14="http://schemas.microsoft.com/office/word/2010/wordprocessingDrawing" xmlns:wp="http://schemas.openxmlformats.org/drawingml/2006/wordprocessingDrawing" xmlns:w10="urn:schemas-microsoft-com:office:word" xmlns:w="http://schemas.openxmlformats.org/wordprocessingml/2006/main" xmlns:w14="http://schemas.microsoft.com/office/word/2010/wordml" xmlns:w15="http://schemas.microsoft.com/office/word/2012/wordml" xmlns:w16se="http://schemas.microsoft.com/office/word/2015/wordml/symex" xmlns:wpg="http://schemas.microsoft.com/office/word/2010/wordprocessingGroup" xmlns:wpi="http://schemas.microsoft.com/office/word/2010/wordprocessingInk" xmlns:wne="http://schemas.microsoft.com/office/word/2006/wordml" xmlns:wps="http://schemas.microsoft.com/office/word/2010/wordprocessingShape" mc:Ignorable="w14 w15 w16se wp14">
   <w:footnote w:type="separator" w:id="-1">
     <w:p>
       <w:pPr>
@@ -11033,7 +11076,7 @@
 </file>
 
 <file path=word/numbering.xml><?xml version="1.0" encoding="utf-8"?>
-<w:numbering xmlns:wpc="http://schemas.microsoft.com/office/word/2010/wordprocessingCanvas" xmlns:cx="http://schemas.microsoft.com/office/drawing/2014/chartex" xmlns:cx1="http://schemas.microsoft.com/office/drawing/2015/9/8/chartex" xmlns:cx2="http://schemas.microsoft.com/office/drawing/2015/10/21/chartex" xmlns:mc="http://schemas.openxmlformats.org/markup-compatibility/2006" xmlns:o="urn:schemas-microsoft-com:office:office" xmlns:r="http://schemas.openxmlformats.org/officeDocument/2006/relationships" xmlns:m="http://schemas.openxmlformats.org/officeDocument/2006/math" xmlns:v="urn:schemas-microsoft-com:vml" xmlns:wp14="http://schemas.microsoft.com/office/word/2010/wordprocessingDrawing" xmlns:wp="http://schemas.openxmlformats.org/drawingml/2006/wordprocessingDrawing" xmlns:w10="urn:schemas-microsoft-com:office:word" xmlns:w="http://schemas.openxmlformats.org/wordprocessingml/2006/main" xmlns:w14="http://schemas.microsoft.com/office/word/2010/wordml" xmlns:w15="http://schemas.microsoft.com/office/word/2012/wordml" xmlns:w16se="http://schemas.microsoft.com/office/word/2015/wordml/symex" xmlns:wpg="http://schemas.microsoft.com/office/word/2010/wordprocessingGroup" xmlns:wpi="http://schemas.microsoft.com/office/word/2010/wordprocessingInk" xmlns:wne="http://schemas.microsoft.com/office/word/2006/wordml" xmlns:wps="http://schemas.microsoft.com/office/word/2010/wordprocessingShape" mc:Ignorable="w14 w15 w16se wp14">
+<w:numbering xmlns:wpc="http://schemas.microsoft.com/office/word/2010/wordprocessingCanvas" xmlns:cx="http://schemas.microsoft.com/office/drawing/2014/chartex" xmlns:cx1="http://schemas.microsoft.com/office/drawing/2015/9/8/chartex" xmlns:mc="http://schemas.openxmlformats.org/markup-compatibility/2006" xmlns:o="urn:schemas-microsoft-com:office:office" xmlns:r="http://schemas.openxmlformats.org/officeDocument/2006/relationships" xmlns:m="http://schemas.openxmlformats.org/officeDocument/2006/math" xmlns:v="urn:schemas-microsoft-com:vml" xmlns:wp14="http://schemas.microsoft.com/office/word/2010/wordprocessingDrawing" xmlns:wp="http://schemas.openxmlformats.org/drawingml/2006/wordprocessingDrawing" xmlns:w10="urn:schemas-microsoft-com:office:word" xmlns:w="http://schemas.openxmlformats.org/wordprocessingml/2006/main" xmlns:w14="http://schemas.microsoft.com/office/word/2010/wordml" xmlns:w15="http://schemas.microsoft.com/office/word/2012/wordml" xmlns:w16se="http://schemas.microsoft.com/office/word/2015/wordml/symex" xmlns:wpg="http://schemas.microsoft.com/office/word/2010/wordprocessingGroup" xmlns:wpi="http://schemas.microsoft.com/office/word/2010/wordprocessingInk" xmlns:wne="http://schemas.microsoft.com/office/word/2006/wordml" xmlns:wps="http://schemas.microsoft.com/office/word/2010/wordprocessingShape" mc:Ignorable="w14 w15 w16se wp14">
   <w:abstractNum w:abstractNumId="0" w15:restartNumberingAfterBreak="0">
     <w:nsid w:val="01DB4E3C"/>
     <w:multiLevelType w:val="hybridMultilevel"/>
@@ -15199,7 +15242,7 @@
     </w:rPrDefault>
     <w:pPrDefault/>
   </w:docDefaults>
-  <w:latentStyles w:defLockedState="0" w:defUIPriority="99" w:defSemiHidden="0" w:defUnhideWhenUsed="0" w:defQFormat="0" w:count="372">
+  <w:latentStyles w:defLockedState="0" w:defUIPriority="99" w:defSemiHidden="0" w:defUnhideWhenUsed="0" w:defQFormat="0" w:count="371">
     <w:lsdException w:name="Normal" w:uiPriority="0" w:qFormat="1"/>
     <w:lsdException w:name="heading 1" w:uiPriority="9" w:qFormat="1"/>
     <w:lsdException w:name="heading 2" w:semiHidden="1" w:uiPriority="9" w:unhideWhenUsed="1" w:qFormat="1"/>
@@ -15562,7 +15605,6 @@
     <w:lsdException w:name="List Table 5 Dark Accent 6" w:uiPriority="50"/>
     <w:lsdException w:name="List Table 6 Colorful Accent 6" w:uiPriority="51"/>
     <w:lsdException w:name="List Table 7 Colorful Accent 6" w:uiPriority="52"/>
-    <w:lsdException w:name="Mention" w:semiHidden="1" w:unhideWhenUsed="1"/>
   </w:latentStyles>
   <w:style w:type="paragraph" w:default="1" w:styleId="Normal">
     <w:name w:val="Normal"/>
@@ -16190,7 +16232,7 @@
 </file>
 
 <file path=customXml/itemProps1.xml><?xml version="1.0" encoding="utf-8"?>
-<ds:datastoreItem xmlns:ds="http://schemas.openxmlformats.org/officeDocument/2006/customXml" ds:itemID="{F5B8A520-6044-4D3E-953C-E50D82332F05}">
+<ds:datastoreItem xmlns:ds="http://schemas.openxmlformats.org/officeDocument/2006/customXml" ds:itemID="{B6B15335-7EE0-4B84-A79C-D66D7B07DAAC}">
   <ds:schemaRefs>
     <ds:schemaRef ds:uri="http://schemas.openxmlformats.org/officeDocument/2006/bibliography"/>
   </ds:schemaRefs>

</xml_diff>